<commit_message>
fix add verify issue
</commit_message>
<xml_diff>
--- a/Docs/Requirements/cms.docx
+++ b/Docs/Requirements/cms.docx
@@ -9,9 +9,6 @@
           <w:ilvl w:val="0"/>
           <w:numId w:val="1"/>
         </w:numPr>
-        <w:rPr>
-          <w:rFonts w:hint="eastAsia"/>
-        </w:rPr>
       </w:pPr>
       <w:r>
         <w:rPr>
@@ -35,11 +32,8 @@
     <w:p>
       <w:pPr>
         <w:pStyle w:val="ListParagraph"/>
-        <w:rPr>
-          <w:rFonts w:hint="eastAsia"/>
-        </w:rPr>
-      </w:pPr>
-      <w:hyperlink r:id="rId7" w:history="1">
+      </w:pPr>
+      <w:hyperlink r:id="rId7" w:anchor="/book" w:history="1">
         <w:r>
           <w:rPr>
             <w:rStyle w:val="Hyperlink"/>
@@ -55,9 +49,6 @@
           <w:ilvl w:val="0"/>
           <w:numId w:val="1"/>
         </w:numPr>
-        <w:rPr>
-          <w:rFonts w:hint="eastAsia"/>
-        </w:rPr>
       </w:pPr>
       <w:r>
         <w:rPr>
@@ -86,12 +77,14 @@
         </w:rPr>
         <w:t>以</w:t>
       </w:r>
+      <w:proofErr w:type="spellStart"/>
       <w:r>
         <w:rPr>
           <w:rFonts w:hint="eastAsia"/>
         </w:rPr>
         <w:t>isbn</w:t>
       </w:r>
+      <w:proofErr w:type="spellEnd"/>
       <w:r>
         <w:rPr>
           <w:rFonts w:hint="eastAsia"/>
@@ -110,12 +103,14 @@
         </w:rPr>
         <w:t>如数据库中发现相同</w:t>
       </w:r>
+      <w:proofErr w:type="spellStart"/>
       <w:r>
         <w:rPr>
           <w:rFonts w:hint="eastAsia"/>
         </w:rPr>
         <w:t>isbn</w:t>
       </w:r>
+      <w:proofErr w:type="spellEnd"/>
       <w:r>
         <w:rPr>
           <w:rFonts w:hint="eastAsia"/>
@@ -134,12 +129,14 @@
         </w:rPr>
         <w:t>否则添加，如果无</w:t>
       </w:r>
+      <w:proofErr w:type="spellStart"/>
       <w:r>
         <w:rPr>
           <w:rFonts w:hint="eastAsia"/>
         </w:rPr>
         <w:t>isbn</w:t>
       </w:r>
+      <w:proofErr w:type="spellEnd"/>
       <w:r>
         <w:rPr>
           <w:rFonts w:hint="eastAsia"/>
@@ -180,9 +177,17 @@
     <w:p>
       <w:pPr>
         <w:pStyle w:val="ListParagraph"/>
-        <w:rPr>
-          <w:rFonts w:hint="eastAsia"/>
-        </w:rPr>
+      </w:pPr>
+      <w:r>
+        <w:rPr>
+          <w:rFonts w:hint="eastAsia"/>
+        </w:rPr>
+        <w:t>一年级</w:t>
+      </w:r>
+    </w:p>
+    <w:p>
+      <w:pPr>
+        <w:pStyle w:val="ListParagraph"/>
       </w:pPr>
       <w:r>
         <w:rPr>
@@ -194,9 +199,6 @@
     <w:p>
       <w:pPr>
         <w:pStyle w:val="ListParagraph"/>
-        <w:rPr>
-          <w:rFonts w:hint="eastAsia"/>
-        </w:rPr>
       </w:pPr>
       <w:r>
         <w:rPr>
@@ -208,9 +210,6 @@
     <w:p>
       <w:pPr>
         <w:pStyle w:val="ListParagraph"/>
-        <w:rPr>
-          <w:rFonts w:hint="eastAsia"/>
-        </w:rPr>
       </w:pPr>
       <w:r>
         <w:rPr>
@@ -222,9 +221,6 @@
     <w:p>
       <w:pPr>
         <w:pStyle w:val="ListParagraph"/>
-        <w:rPr>
-          <w:rFonts w:hint="eastAsia"/>
-        </w:rPr>
       </w:pPr>
       <w:r>
         <w:rPr>
@@ -236,9 +232,6 @@
     <w:p>
       <w:pPr>
         <w:pStyle w:val="ListParagraph"/>
-        <w:rPr>
-          <w:rFonts w:hint="eastAsia"/>
-        </w:rPr>
       </w:pPr>
       <w:r>
         <w:rPr>
@@ -250,9 +243,6 @@
     <w:p>
       <w:pPr>
         <w:pStyle w:val="ListParagraph"/>
-        <w:rPr>
-          <w:rFonts w:hint="eastAsia"/>
-        </w:rPr>
       </w:pPr>
       <w:r>
         <w:rPr>
@@ -264,9 +254,6 @@
     <w:p>
       <w:pPr>
         <w:pStyle w:val="ListParagraph"/>
-        <w:rPr>
-          <w:rFonts w:hint="eastAsia"/>
-        </w:rPr>
       </w:pPr>
       <w:r>
         <w:rPr>
@@ -278,9 +265,6 @@
     <w:p>
       <w:pPr>
         <w:pStyle w:val="ListParagraph"/>
-        <w:rPr>
-          <w:rFonts w:hint="eastAsia"/>
-        </w:rPr>
       </w:pPr>
       <w:r>
         <w:rPr>
@@ -296,9 +280,6 @@
           <w:ilvl w:val="0"/>
           <w:numId w:val="1"/>
         </w:numPr>
-        <w:rPr>
-          <w:rFonts w:hint="eastAsia"/>
-        </w:rPr>
       </w:pPr>
       <w:r>
         <w:rPr>
@@ -313,9 +294,6 @@
     <w:p>
       <w:pPr>
         <w:pStyle w:val="ListParagraph"/>
-        <w:rPr>
-          <w:rFonts w:hint="eastAsia"/>
-        </w:rPr>
       </w:pPr>
       <w:r>
         <w:rPr>
@@ -327,9 +305,6 @@
     <w:p>
       <w:pPr>
         <w:pStyle w:val="ListParagraph"/>
-        <w:rPr>
-          <w:rFonts w:hint="eastAsia"/>
-        </w:rPr>
       </w:pPr>
       <w:r>
         <w:rPr>
@@ -341,9 +316,6 @@
     <w:p>
       <w:pPr>
         <w:pStyle w:val="ListParagraph"/>
-        <w:rPr>
-          <w:rFonts w:hint="eastAsia"/>
-        </w:rPr>
       </w:pPr>
       <w:r>
         <w:rPr>
@@ -359,9 +331,6 @@
           <w:ilvl w:val="0"/>
           <w:numId w:val="1"/>
         </w:numPr>
-        <w:rPr>
-          <w:rFonts w:hint="eastAsia"/>
-        </w:rPr>
       </w:pPr>
       <w:r>
         <w:t>L</w:t>
@@ -376,9 +345,6 @@
     <w:p>
       <w:pPr>
         <w:pStyle w:val="ListParagraph"/>
-        <w:rPr>
-          <w:rFonts w:hint="eastAsia"/>
-        </w:rPr>
       </w:pPr>
       <w:r>
         <w:rPr>
@@ -390,9 +356,6 @@
     <w:p>
       <w:pPr>
         <w:pStyle w:val="ListParagraph"/>
-        <w:rPr>
-          <w:rFonts w:hint="eastAsia"/>
-        </w:rPr>
       </w:pPr>
       <w:r>
         <w:rPr>
@@ -404,9 +367,6 @@
     <w:p>
       <w:pPr>
         <w:pStyle w:val="ListParagraph"/>
-        <w:rPr>
-          <w:rFonts w:hint="eastAsia"/>
-        </w:rPr>
       </w:pPr>
       <w:r>
         <w:rPr>
@@ -422,9 +382,6 @@
           <w:ilvl w:val="0"/>
           <w:numId w:val="1"/>
         </w:numPr>
-        <w:rPr>
-          <w:rFonts w:hint="eastAsia"/>
-        </w:rPr>
       </w:pPr>
       <w:r>
         <w:t>CATEGORY</w:t>
@@ -433,17 +390,11 @@
     <w:p>
       <w:pPr>
         <w:pStyle w:val="ListParagraph"/>
-        <w:rPr>
-          <w:rFonts w:hint="eastAsia"/>
-        </w:rPr>
-      </w:pPr>
-    </w:p>
-    <w:p>
-      <w:pPr>
-        <w:pStyle w:val="ListParagraph"/>
-        <w:rPr>
-          <w:rFonts w:hint="eastAsia"/>
-        </w:rPr>
+      </w:pPr>
+    </w:p>
+    <w:p>
+      <w:pPr>
+        <w:pStyle w:val="ListParagraph"/>
       </w:pPr>
       <w:r>
         <w:rPr>
@@ -455,9 +406,6 @@
     <w:p>
       <w:pPr>
         <w:pStyle w:val="ListParagraph"/>
-        <w:rPr>
-          <w:rFonts w:hint="eastAsia"/>
-        </w:rPr>
       </w:pPr>
       <w:r>
         <w:rPr>
@@ -469,9 +417,6 @@
     <w:p>
       <w:pPr>
         <w:pStyle w:val="ListParagraph"/>
-        <w:rPr>
-          <w:rFonts w:hint="eastAsia"/>
-        </w:rPr>
       </w:pPr>
       <w:r>
         <w:rPr>
@@ -483,9 +428,6 @@
     <w:p>
       <w:pPr>
         <w:pStyle w:val="ListParagraph"/>
-        <w:rPr>
-          <w:rFonts w:hint="eastAsia"/>
-        </w:rPr>
       </w:pPr>
       <w:r>
         <w:rPr>
@@ -497,9 +439,6 @@
     <w:p>
       <w:pPr>
         <w:pStyle w:val="ListParagraph"/>
-        <w:rPr>
-          <w:rFonts w:hint="eastAsia"/>
-        </w:rPr>
       </w:pPr>
       <w:r>
         <w:rPr>
@@ -511,9 +450,6 @@
     <w:p>
       <w:pPr>
         <w:pStyle w:val="ListParagraph"/>
-        <w:rPr>
-          <w:rFonts w:hint="eastAsia"/>
-        </w:rPr>
       </w:pPr>
       <w:r>
         <w:rPr>
@@ -525,9 +461,6 @@
     <w:p>
       <w:pPr>
         <w:pStyle w:val="ListParagraph"/>
-        <w:rPr>
-          <w:rFonts w:hint="eastAsia"/>
-        </w:rPr>
       </w:pPr>
       <w:r>
         <w:rPr>
@@ -539,9 +472,6 @@
     <w:p>
       <w:pPr>
         <w:pStyle w:val="ListParagraph"/>
-        <w:rPr>
-          <w:rFonts w:hint="eastAsia"/>
-        </w:rPr>
       </w:pPr>
       <w:r>
         <w:rPr>
@@ -553,9 +483,6 @@
     <w:p>
       <w:pPr>
         <w:pStyle w:val="ListParagraph"/>
-        <w:rPr>
-          <w:rFonts w:hint="eastAsia"/>
-        </w:rPr>
       </w:pPr>
       <w:r>
         <w:rPr>
@@ -567,9 +494,6 @@
     <w:p>
       <w:pPr>
         <w:pStyle w:val="ListParagraph"/>
-        <w:rPr>
-          <w:rFonts w:hint="eastAsia"/>
-        </w:rPr>
       </w:pPr>
       <w:r>
         <w:rPr>
@@ -581,9 +505,6 @@
     <w:p>
       <w:pPr>
         <w:pStyle w:val="ListParagraph"/>
-        <w:rPr>
-          <w:rFonts w:hint="eastAsia"/>
-        </w:rPr>
       </w:pPr>
       <w:r>
         <w:rPr>
@@ -595,9 +516,6 @@
     <w:p>
       <w:pPr>
         <w:pStyle w:val="ListParagraph"/>
-        <w:rPr>
-          <w:rFonts w:hint="eastAsia"/>
-        </w:rPr>
       </w:pPr>
       <w:r>
         <w:rPr>
@@ -609,9 +527,6 @@
     <w:p>
       <w:pPr>
         <w:pStyle w:val="ListParagraph"/>
-        <w:rPr>
-          <w:rFonts w:hint="eastAsia"/>
-        </w:rPr>
       </w:pPr>
       <w:r>
         <w:rPr>
@@ -623,9 +538,6 @@
     <w:p>
       <w:pPr>
         <w:pStyle w:val="ListParagraph"/>
-        <w:rPr>
-          <w:rFonts w:hint="eastAsia"/>
-        </w:rPr>
       </w:pPr>
       <w:r>
         <w:rPr>
@@ -637,9 +549,6 @@
     <w:p>
       <w:pPr>
         <w:pStyle w:val="ListParagraph"/>
-        <w:rPr>
-          <w:rFonts w:hint="eastAsia"/>
-        </w:rPr>
       </w:pPr>
       <w:r>
         <w:rPr>
@@ -651,38 +560,29 @@
     <w:p>
       <w:pPr>
         <w:pStyle w:val="ListParagraph"/>
-        <w:rPr>
-          <w:rFonts w:hint="eastAsia"/>
-        </w:rPr>
-      </w:pPr>
-      <w:r>
-        <w:rPr>
-          <w:rFonts w:hint="eastAsia"/>
-        </w:rPr>
+      </w:pPr>
+      <w:r>
+        <w:rPr>
+          <w:rFonts w:hint="eastAsia"/>
+        </w:rPr>
+        <w:lastRenderedPageBreak/>
         <w:t>艺术长廊</w:t>
       </w:r>
     </w:p>
     <w:p>
       <w:pPr>
         <w:pStyle w:val="ListParagraph"/>
-        <w:rPr>
-          <w:rFonts w:hint="eastAsia"/>
-        </w:rPr>
-      </w:pPr>
-      <w:r>
-        <w:rPr>
-          <w:rFonts w:hint="eastAsia"/>
-        </w:rPr>
-        <w:lastRenderedPageBreak/>
+      </w:pPr>
+      <w:r>
+        <w:rPr>
+          <w:rFonts w:hint="eastAsia"/>
+        </w:rPr>
         <w:t>往哲先贤</w:t>
       </w:r>
     </w:p>
     <w:p>
       <w:pPr>
         <w:pStyle w:val="ListParagraph"/>
-        <w:rPr>
-          <w:rFonts w:hint="eastAsia"/>
-        </w:rPr>
       </w:pPr>
       <w:r>
         <w:rPr>
@@ -694,9 +594,6 @@
     <w:p>
       <w:pPr>
         <w:pStyle w:val="ListParagraph"/>
-        <w:rPr>
-          <w:rFonts w:hint="eastAsia"/>
-        </w:rPr>
       </w:pPr>
       <w:r>
         <w:rPr>
@@ -712,6 +609,9 @@
           <w:ilvl w:val="0"/>
           <w:numId w:val="1"/>
         </w:numPr>
+        <w:rPr>
+          <w:rFonts w:hint="eastAsia"/>
+        </w:rPr>
       </w:pPr>
       <w:r>
         <w:rPr>
@@ -719,12 +619,14 @@
         </w:rPr>
         <w:t>图片为不带</w:t>
       </w:r>
+      <w:proofErr w:type="spellStart"/>
       <w:r>
         <w:rPr>
           <w:rFonts w:hint="eastAsia"/>
         </w:rPr>
         <w:t>imageserver</w:t>
       </w:r>
+      <w:proofErr w:type="spellEnd"/>
       <w:r>
         <w:rPr>
           <w:rFonts w:hint="eastAsia"/>
@@ -742,6 +644,31 @@
           <w:rFonts w:hint="eastAsia"/>
         </w:rPr>
         <w:t>只需要将相对路径加入即可</w:t>
+      </w:r>
+    </w:p>
+    <w:p>
+      <w:pPr>
+        <w:pStyle w:val="ListParagraph"/>
+      </w:pPr>
+      <w:proofErr w:type="spellStart"/>
+      <w:r>
+        <w:t>E</w:t>
+      </w:r>
+      <w:r>
+        <w:rPr>
+          <w:rFonts w:hint="eastAsia"/>
+        </w:rPr>
+        <w:t>g</w:t>
+      </w:r>
+      <w:proofErr w:type="spellEnd"/>
+      <w:r>
+        <w:rPr>
+          <w:rFonts w:hint="eastAsia"/>
+        </w:rPr>
+        <w:t>:</w:t>
+      </w:r>
+      <w:r>
+        <w:t xml:space="preserve"> /bookscover/1429360134406horse_river.jpg</w:t>
       </w:r>
     </w:p>
     <w:sectPr>

</xml_diff>